<commit_message>
Fixed last_updated import error, updated steps
</commit_message>
<xml_diff>
--- a/submission/resources/part2.2-pgAdmin4-steps.docx
+++ b/submission/resources/part2.2-pgAdmin4-steps.docx
@@ -121,7 +121,50 @@
           <w:szCs w:val="30"/>
           <w:rtl w:val="0"/>
         </w:rPr>
-        <w:t xml:space="preserve"> Right click each table, in the order of creation, and import the data from resources/output (make sure Header is selected in Options)</w:t>
+        <w:t xml:space="preserve"> Right click each table, in the order of creation, and import the data from resources/output/csv-files </w:t>
+      </w:r>
+    </w:p>
+    <w:p>
+      <w:pPr>
+        <w:numPr>
+          <w:ilvl w:val="1"/>
+          <w:numId w:val="2"/>
+        </w:numPr>
+        <w:ind w:left="1440" w:hanging="360"/>
+        <w:rPr>
+          <w:sz w:val="30"/>
+          <w:szCs w:val="30"/>
+        </w:rPr>
+      </w:pPr>
+      <w:r>
+        <w:rPr>
+          <w:sz w:val="30"/>
+          <w:szCs w:val="30"/>
+          <w:rtl w:val="0"/>
+        </w:rPr>
+        <w:t xml:space="preserve">Make sure Options&gt;Header is selected</w:t>
+      </w:r>
+    </w:p>
+    <w:p>
+      <w:pPr>
+        <w:numPr>
+          <w:ilvl w:val="1"/>
+          <w:numId w:val="2"/>
+        </w:numPr>
+        <w:ind w:left="1440" w:hanging="360"/>
+        <w:rPr>
+          <w:sz w:val="30"/>
+          <w:szCs w:val="30"/>
+          <w:u w:val="none"/>
+        </w:rPr>
+      </w:pPr>
+      <w:r>
+        <w:rPr>
+          <w:sz w:val="30"/>
+          <w:szCs w:val="30"/>
+          <w:rtl w:val="0"/>
+        </w:rPr>
+        <w:t xml:space="preserve">Make sure Columns&gt;last_updated is removed</w:t>
       </w:r>
     </w:p>
     <w:p>

</xml_diff>